<commit_message>
CDC: add user stories
</commit_message>
<xml_diff>
--- a/docs/cdc_v1_gde.docx
+++ b/docs/cdc_v1_gde.docx
@@ -1599,14 +1599,16 @@
     <w:p>
       <w:pPr>
         <w:pStyle w:val="Pieddepage"/>
-        <w:numPr>
-          <w:ilvl w:val="0"/>
-          <w:numId w:val="27"/>
-        </w:numPr>
-        <w:ind w:left="851"/>
-      </w:pPr>
-      <w:r>
-        <w:t>Epic : As an orga I want to create a circle on the app in order to organize a lottery.</w:t>
+        <w:ind w:left="426"/>
+        <w:rPr>
+          <w:b/>
+        </w:rPr>
+      </w:pPr>
+      <w:r>
+        <w:rPr>
+          <w:b/>
+        </w:rPr>
+        <w:t>Demande primaires</w:t>
       </w:r>
     </w:p>
     <w:p>
@@ -1616,10 +1618,158 @@
           <w:ilvl w:val="0"/>
           <w:numId w:val="27"/>
         </w:numPr>
-        <w:ind w:left="851"/>
-      </w:pPr>
-      <w:bookmarkStart w:id="4" w:name="_GoBack"/>
-      <w:bookmarkEnd w:id="4"/>
+        <w:spacing w:before="120" w:after="120"/>
+        <w:ind w:left="850" w:hanging="357"/>
+      </w:pPr>
+      <w:r>
+        <w:t>Epic : As an orga I want to create a circle on the app in order to organize a lottery.</w:t>
+      </w:r>
+    </w:p>
+    <w:p>
+      <w:pPr>
+        <w:pStyle w:val="Pieddepage"/>
+        <w:numPr>
+          <w:ilvl w:val="0"/>
+          <w:numId w:val="27"/>
+        </w:numPr>
+        <w:spacing w:before="120" w:after="120"/>
+        <w:ind w:left="850" w:hanging="357"/>
+      </w:pPr>
+      <w:r>
+        <w:rPr>
+          <w:bCs/>
+        </w:rPr>
+        <w:t>AS AN orga I WANT TO add myself (defined by my name and my mail or mobile number) to the circle ON THE app IN ORDER TO be able to create a circle.</w:t>
+      </w:r>
+    </w:p>
+    <w:p>
+      <w:pPr>
+        <w:pStyle w:val="Pieddepage"/>
+        <w:numPr>
+          <w:ilvl w:val="0"/>
+          <w:numId w:val="27"/>
+        </w:numPr>
+        <w:spacing w:before="120" w:after="120"/>
+        <w:ind w:left="850" w:hanging="357"/>
+      </w:pPr>
+      <w:r>
+        <w:t>AS AN orga I WANT TO create a lottery and directly add a title to it ON THE app IN ORDER TO start adding participant.</w:t>
+      </w:r>
+    </w:p>
+    <w:p>
+      <w:pPr>
+        <w:pStyle w:val="Pieddepage"/>
+        <w:numPr>
+          <w:ilvl w:val="0"/>
+          <w:numId w:val="27"/>
+        </w:numPr>
+        <w:spacing w:before="120" w:after="120"/>
+        <w:ind w:left="850" w:hanging="357"/>
+      </w:pPr>
+      <w:r>
+        <w:t>AS AN orga I WANT TO add a participant (defined by a name and email or mobile number) ON THE app in order to add him in the circle.</w:t>
+      </w:r>
+    </w:p>
+    <w:p>
+      <w:pPr>
+        <w:pStyle w:val="Pieddepage"/>
+        <w:numPr>
+          <w:ilvl w:val="0"/>
+          <w:numId w:val="27"/>
+        </w:numPr>
+        <w:spacing w:before="120" w:after="120"/>
+        <w:ind w:left="850" w:hanging="357"/>
+      </w:pPr>
+      <w:r>
+        <w:rPr>
+          <w:bCs/>
+        </w:rPr>
+        <w:t>AS AN orga I WANT TO add a participant from my phone address book ON THE app in order to add him in the circle.</w:t>
+      </w:r>
+    </w:p>
+    <w:p>
+      <w:pPr>
+        <w:pStyle w:val="Pieddepage"/>
+        <w:numPr>
+          <w:ilvl w:val="0"/>
+          <w:numId w:val="27"/>
+        </w:numPr>
+        <w:spacing w:before="120" w:after="120"/>
+        <w:ind w:left="850" w:hanging="357"/>
+      </w:pPr>
+      <w:r>
+        <w:t>AS AN orga I WANT TO choose by each medium (email or sms) a specific participant will be notified ON THE app IN ORDER TO have the possibility to choose the preferred way to communicate with him.</w:t>
+      </w:r>
+    </w:p>
+    <w:p>
+      <w:pPr>
+        <w:pStyle w:val="Pieddepage"/>
+        <w:numPr>
+          <w:ilvl w:val="0"/>
+          <w:numId w:val="27"/>
+        </w:numPr>
+        <w:spacing w:before="120" w:after="120"/>
+        <w:ind w:left="850" w:hanging="357"/>
+      </w:pPr>
+      <w:r>
+        <w:t>AS AN orga I WANT TO do the draw (the random sorting) ON THE app IN ORDER TO send notifications.</w:t>
+      </w:r>
+    </w:p>
+    <w:p>
+      <w:pPr>
+        <w:pStyle w:val="Pieddepage"/>
+        <w:numPr>
+          <w:ilvl w:val="0"/>
+          <w:numId w:val="27"/>
+        </w:numPr>
+        <w:spacing w:before="120" w:after="120"/>
+        <w:ind w:left="850" w:hanging="357"/>
+      </w:pPr>
+      <w:r>
+        <w:rPr>
+          <w:bCs/>
+        </w:rPr>
+        <w:t>AS A participant I WANT TO be notified by sms or by mail IN ORDER TO know in which lottery title I have to give a present to whom.</w:t>
+      </w:r>
+    </w:p>
+    <w:p>
+      <w:pPr>
+        <w:pStyle w:val="Pieddepage"/>
+        <w:numPr>
+          <w:ilvl w:val="0"/>
+          <w:numId w:val="27"/>
+        </w:numPr>
+        <w:spacing w:before="120" w:after="120"/>
+        <w:ind w:left="850" w:hanging="357"/>
+      </w:pPr>
+      <w:r>
+        <w:t>AS A participant I WANT TO know who is the orga of the lottery on my SMS or email IN ORDER TO contact him.</w:t>
+      </w:r>
+    </w:p>
+    <w:p>
+      <w:pPr>
+        <w:pStyle w:val="Pieddepage"/>
+        <w:numPr>
+          <w:ilvl w:val="0"/>
+          <w:numId w:val="27"/>
+        </w:numPr>
+        <w:spacing w:before="120" w:after="120"/>
+        <w:ind w:left="850" w:hanging="357"/>
+      </w:pPr>
+      <w:bookmarkStart w:id="4" w:name="OLE_LINK5"/>
+      <w:bookmarkStart w:id="5" w:name="OLE_LINK6"/>
+      <w:r>
+        <w:t>AS AN orga I WANT TO look at the result of the lottery (not in a easy way) ON THE app IN ORDER TO know who gives to who.</w:t>
+      </w:r>
+    </w:p>
+    <w:bookmarkEnd w:id="4"/>
+    <w:bookmarkEnd w:id="5"/>
+    <w:p>
+      <w:pPr>
+        <w:pStyle w:val="Pieddepage"/>
+        <w:spacing w:before="120" w:after="120"/>
+        <w:ind w:left="850"/>
+      </w:pPr>
     </w:p>
     <w:p>
       <w:pPr>
@@ -1629,6 +1779,168 @@
           <w:b/>
         </w:rPr>
       </w:pPr>
+      <w:r>
+        <w:rPr>
+          <w:b/>
+        </w:rPr>
+        <w:lastRenderedPageBreak/>
+        <w:t>Demande secondaire (si le temps le permet)</w:t>
+      </w:r>
+    </w:p>
+    <w:p>
+      <w:pPr>
+        <w:pStyle w:val="Pieddepage"/>
+        <w:numPr>
+          <w:ilvl w:val="0"/>
+          <w:numId w:val="27"/>
+        </w:numPr>
+        <w:spacing w:before="120" w:after="120"/>
+        <w:ind w:left="851"/>
+      </w:pPr>
+      <w:r>
+        <w:t>AS AN orga I WANT TO look at the result of the lottery (not in a easy way) ON THE app IN ORDER TO know who gives to who.</w:t>
+      </w:r>
+    </w:p>
+    <w:p>
+      <w:pPr>
+        <w:pStyle w:val="Pieddepage"/>
+        <w:numPr>
+          <w:ilvl w:val="0"/>
+          <w:numId w:val="27"/>
+        </w:numPr>
+        <w:spacing w:before="120" w:after="120"/>
+        <w:ind w:left="851"/>
+      </w:pPr>
+      <w:r>
+        <w:t>AS A user I WANT TO search for the app ON THE/FROM THE Apple AppStore IN ORDER TO install it on my iOS based phone.</w:t>
+      </w:r>
+    </w:p>
+    <w:p>
+      <w:pPr>
+        <w:pStyle w:val="Pieddepage"/>
+        <w:numPr>
+          <w:ilvl w:val="0"/>
+          <w:numId w:val="27"/>
+        </w:numPr>
+        <w:spacing w:before="120" w:after="120"/>
+        <w:ind w:left="851"/>
+      </w:pPr>
+      <w:r>
+        <w:t>AS A user I WANT TO search for the app ON THE Android Store IN ORDER TO install it on my Android based phone.</w:t>
+      </w:r>
+    </w:p>
+    <w:p>
+      <w:pPr>
+        <w:pStyle w:val="Pieddepage"/>
+        <w:numPr>
+          <w:ilvl w:val="0"/>
+          <w:numId w:val="27"/>
+        </w:numPr>
+        <w:spacing w:before="120" w:after="120"/>
+        <w:ind w:left="851"/>
+      </w:pPr>
+      <w:r>
+        <w:t>AS AN orga I WANT TO resend notification to a specific angel ON THE app IN ORDER TO remind the angel.</w:t>
+      </w:r>
+    </w:p>
+    <w:p>
+      <w:pPr>
+        <w:pStyle w:val="Pieddepage"/>
+        <w:numPr>
+          <w:ilvl w:val="0"/>
+          <w:numId w:val="27"/>
+        </w:numPr>
+        <w:spacing w:before="120" w:after="120"/>
+        <w:ind w:left="851"/>
+      </w:pPr>
+      <w:r>
+        <w:t>AS AN orga I WANT TO resent notification to every angel ON THE app IN ORDER TO remind them.</w:t>
+      </w:r>
+    </w:p>
+    <w:p>
+      <w:pPr>
+        <w:pStyle w:val="Pieddepage"/>
+        <w:numPr>
+          <w:ilvl w:val="0"/>
+          <w:numId w:val="27"/>
+        </w:numPr>
+        <w:spacing w:before="120" w:after="120"/>
+        <w:ind w:left="851"/>
+      </w:pPr>
+      <w:r>
+        <w:t>AS AN orga I WANT TO exclude a lucky human for a specific participant IN ORDER TO have the possibility to exclude a participant to be an angel of a specified other participant</w:t>
+      </w:r>
+    </w:p>
+    <w:p>
+      <w:pPr>
+        <w:pStyle w:val="Pieddepage"/>
+        <w:numPr>
+          <w:ilvl w:val="0"/>
+          <w:numId w:val="27"/>
+        </w:numPr>
+        <w:spacing w:before="120" w:after="120"/>
+        <w:ind w:left="851"/>
+      </w:pPr>
+      <w:r>
+        <w:t>AS AN orga I WANT TO archive lotteries ON THE app IN ORDER TO keep a clean list.</w:t>
+      </w:r>
+    </w:p>
+    <w:p>
+      <w:pPr>
+        <w:pStyle w:val="Pieddepage"/>
+        <w:numPr>
+          <w:ilvl w:val="0"/>
+          <w:numId w:val="27"/>
+        </w:numPr>
+        <w:spacing w:before="120" w:after="120"/>
+        <w:ind w:left="851"/>
+      </w:pPr>
+      <w:r>
+        <w:t>AS AN orga I WANT TO consult a FAQ page ON THE app IN ORDER TO understand how it works.</w:t>
+      </w:r>
+    </w:p>
+    <w:p>
+      <w:pPr>
+        <w:pStyle w:val="Pieddepage"/>
+        <w:numPr>
+          <w:ilvl w:val="0"/>
+          <w:numId w:val="27"/>
+        </w:numPr>
+        <w:spacing w:before="120" w:after="120"/>
+        <w:ind w:left="851"/>
+      </w:pPr>
+      <w:r>
+        <w:t xml:space="preserve">Et plus ici </w:t>
+      </w:r>
+      <w:hyperlink r:id="rId9" w:history="1">
+        <w:r>
+          <w:rPr>
+            <w:rStyle w:val="Lienhypertexte"/>
+            <w:sz w:val="22"/>
+          </w:rPr>
+          <w:t>https://trello.com/board/oh-tannenbaum/</w:t>
+        </w:r>
+      </w:hyperlink>
+      <w:r>
+        <w:t xml:space="preserve"> (accès réservé ; contactez-nous pour </w:t>
+      </w:r>
+      <w:r>
+        <w:t>avoir un</w:t>
+      </w:r>
+      <w:r>
+        <w:t xml:space="preserve"> accès</w:t>
+      </w:r>
+      <w:bookmarkStart w:id="6" w:name="_GoBack"/>
+      <w:bookmarkEnd w:id="6"/>
+      <w:r>
+        <w:t>).</w:t>
+      </w:r>
+    </w:p>
+    <w:p>
+      <w:pPr>
+        <w:pStyle w:val="Pieddepage"/>
+        <w:spacing w:before="120" w:after="120"/>
+      </w:pPr>
     </w:p>
     <w:p>
       <w:pPr>
@@ -1711,7 +2023,7 @@
         <w:spacing w:after="0"/>
         <w:ind w:left="426"/>
       </w:pPr>
-      <w:hyperlink r:id="rId9" w:history="1">
+      <w:hyperlink r:id="rId10" w:history="1">
         <w:r>
           <w:rPr>
             <w:rStyle w:val="Lienhypertexte"/>
@@ -2146,10 +2458,10 @@
       </w:pPr>
     </w:p>
     <w:sectPr>
-      <w:headerReference w:type="default" r:id="rId10"/>
-      <w:footerReference w:type="default" r:id="rId11"/>
-      <w:headerReference w:type="first" r:id="rId12"/>
-      <w:footerReference w:type="first" r:id="rId13"/>
+      <w:headerReference w:type="default" r:id="rId11"/>
+      <w:footerReference w:type="default" r:id="rId12"/>
+      <w:headerReference w:type="first" r:id="rId13"/>
+      <w:footerReference w:type="first" r:id="rId14"/>
       <w:pgSz w:w="11906" w:h="16838" w:code="9"/>
       <w:pgMar w:top="794" w:right="851" w:bottom="794" w:left="1134" w:header="567" w:footer="567" w:gutter="0"/>
       <w:cols w:space="720"/>
@@ -2721,39 +3033,7 @@
         <w:snapToGrid w:val="0"/>
         <w:sz w:val="12"/>
       </w:rPr>
-      <w:instrText xml:space="preserve"> </w:instrText>
-    </w:r>
-    <w:r>
-      <w:rPr>
-        <w:rFonts w:cs="Arial"/>
-        <w:snapToGrid w:val="0"/>
-        <w:sz w:val="12"/>
-      </w:rPr>
-      <w:instrText>TIME</w:instrText>
-    </w:r>
-    <w:r>
-      <w:rPr>
-        <w:rFonts w:cs="Arial"/>
-        <w:snapToGrid w:val="0"/>
-        <w:sz w:val="12"/>
-      </w:rPr>
-      <w:instrText xml:space="preserve"> \@ "</w:instrText>
-    </w:r>
-    <w:r>
-      <w:rPr>
-        <w:rFonts w:cs="Arial"/>
-        <w:snapToGrid w:val="0"/>
-        <w:sz w:val="12"/>
-      </w:rPr>
-      <w:instrText>dd/MM/yyyy</w:instrText>
-    </w:r>
-    <w:r>
-      <w:rPr>
-        <w:rFonts w:cs="Arial"/>
-        <w:snapToGrid w:val="0"/>
-        <w:sz w:val="12"/>
-      </w:rPr>
-      <w:instrText xml:space="preserve">" </w:instrText>
+      <w:instrText xml:space="preserve"> TIME \@ "dd/MM/yyyy" </w:instrText>
     </w:r>
     <w:r>
       <w:rPr>
@@ -2802,39 +3082,7 @@
         <w:snapToGrid w:val="0"/>
         <w:sz w:val="12"/>
       </w:rPr>
-      <w:instrText xml:space="preserve"> </w:instrText>
-    </w:r>
-    <w:r>
-      <w:rPr>
-        <w:rFonts w:cs="Arial"/>
-        <w:snapToGrid w:val="0"/>
-        <w:sz w:val="12"/>
-      </w:rPr>
-      <w:instrText>TIME</w:instrText>
-    </w:r>
-    <w:r>
-      <w:rPr>
-        <w:rFonts w:cs="Arial"/>
-        <w:snapToGrid w:val="0"/>
-        <w:sz w:val="12"/>
-      </w:rPr>
-      <w:instrText xml:space="preserve"> \@ "</w:instrText>
-    </w:r>
-    <w:r>
-      <w:rPr>
-        <w:rFonts w:cs="Arial"/>
-        <w:snapToGrid w:val="0"/>
-        <w:sz w:val="12"/>
-      </w:rPr>
-      <w:instrText>HH:mm</w:instrText>
-    </w:r>
-    <w:r>
-      <w:rPr>
-        <w:rFonts w:cs="Arial"/>
-        <w:snapToGrid w:val="0"/>
-        <w:sz w:val="12"/>
-      </w:rPr>
-      <w:instrText xml:space="preserve">" </w:instrText>
+      <w:instrText xml:space="preserve"> TIME \@ "HH:mm" </w:instrText>
     </w:r>
     <w:r>
       <w:rPr>
@@ -3232,7 +3480,7 @@
         <v:path o:extrusionok="f" gradientshapeok="t" o:connecttype="rect"/>
         <o:lock v:ext="edit" aspectratio="t"/>
       </v:shapetype>
-      <v:shape id="_x0000_i1026" type="#_x0000_t75" style="width:12pt;height:13pt" o:bullet="t">
+      <v:shape id="_x0000_i1035" type="#_x0000_t75" style="width:12pt;height:13pt" o:bullet="t">
         <v:imagedata r:id="rId1" o:title="BD21302_"/>
       </v:shape>
     </w:pict>
@@ -3240,7 +3488,7 @@
   <w:abstractNum w:abstractNumId="0">
     <w:nsid w:val="FFFFFF1D"/>
     <w:multiLevelType w:val="multilevel"/>
-    <w:tmpl w:val="84866990"/>
+    <w:tmpl w:val="AC9A1184"/>
     <w:lvl w:ilvl="0">
       <w:start w:val="1"/>
       <w:numFmt w:val="bullet"/>
@@ -4413,6 +4661,92 @@
     </w:lvl>
   </w:abstractNum>
   <w:abstractNum w:abstractNumId="10">
+    <w:nsid w:val="29542CB1"/>
+    <w:multiLevelType w:val="hybridMultilevel"/>
+    <w:tmpl w:val="885EF1A2"/>
+    <w:lvl w:ilvl="0" w:tplc="040C000F">
+      <w:start w:val="1"/>
+      <w:numFmt w:val="decimal"/>
+      <w:lvlText w:val="%1."/>
+      <w:lvlJc w:val="left"/>
+      <w:pPr>
+        <w:ind w:left="720" w:hanging="360"/>
+      </w:pPr>
+    </w:lvl>
+    <w:lvl w:ilvl="1" w:tplc="040C0019" w:tentative="1">
+      <w:start w:val="1"/>
+      <w:numFmt w:val="lowerLetter"/>
+      <w:lvlText w:val="%2."/>
+      <w:lvlJc w:val="left"/>
+      <w:pPr>
+        <w:ind w:left="1440" w:hanging="360"/>
+      </w:pPr>
+    </w:lvl>
+    <w:lvl w:ilvl="2" w:tplc="040C001B" w:tentative="1">
+      <w:start w:val="1"/>
+      <w:numFmt w:val="lowerRoman"/>
+      <w:lvlText w:val="%3."/>
+      <w:lvlJc w:val="right"/>
+      <w:pPr>
+        <w:ind w:left="2160" w:hanging="180"/>
+      </w:pPr>
+    </w:lvl>
+    <w:lvl w:ilvl="3" w:tplc="040C000F" w:tentative="1">
+      <w:start w:val="1"/>
+      <w:numFmt w:val="decimal"/>
+      <w:lvlText w:val="%4."/>
+      <w:lvlJc w:val="left"/>
+      <w:pPr>
+        <w:ind w:left="2880" w:hanging="360"/>
+      </w:pPr>
+    </w:lvl>
+    <w:lvl w:ilvl="4" w:tplc="040C0019" w:tentative="1">
+      <w:start w:val="1"/>
+      <w:numFmt w:val="lowerLetter"/>
+      <w:lvlText w:val="%5."/>
+      <w:lvlJc w:val="left"/>
+      <w:pPr>
+        <w:ind w:left="3600" w:hanging="360"/>
+      </w:pPr>
+    </w:lvl>
+    <w:lvl w:ilvl="5" w:tplc="040C001B" w:tentative="1">
+      <w:start w:val="1"/>
+      <w:numFmt w:val="lowerRoman"/>
+      <w:lvlText w:val="%6."/>
+      <w:lvlJc w:val="right"/>
+      <w:pPr>
+        <w:ind w:left="4320" w:hanging="180"/>
+      </w:pPr>
+    </w:lvl>
+    <w:lvl w:ilvl="6" w:tplc="040C000F" w:tentative="1">
+      <w:start w:val="1"/>
+      <w:numFmt w:val="decimal"/>
+      <w:lvlText w:val="%7."/>
+      <w:lvlJc w:val="left"/>
+      <w:pPr>
+        <w:ind w:left="5040" w:hanging="360"/>
+      </w:pPr>
+    </w:lvl>
+    <w:lvl w:ilvl="7" w:tplc="040C0019" w:tentative="1">
+      <w:start w:val="1"/>
+      <w:numFmt w:val="lowerLetter"/>
+      <w:lvlText w:val="%8."/>
+      <w:lvlJc w:val="left"/>
+      <w:pPr>
+        <w:ind w:left="5760" w:hanging="360"/>
+      </w:pPr>
+    </w:lvl>
+    <w:lvl w:ilvl="8" w:tplc="040C001B" w:tentative="1">
+      <w:start w:val="1"/>
+      <w:numFmt w:val="lowerRoman"/>
+      <w:lvlText w:val="%9."/>
+      <w:lvlJc w:val="right"/>
+      <w:pPr>
+        <w:ind w:left="6480" w:hanging="180"/>
+      </w:pPr>
+    </w:lvl>
+  </w:abstractNum>
+  <w:abstractNum w:abstractNumId="11">
     <w:nsid w:val="32D31232"/>
     <w:multiLevelType w:val="hybridMultilevel"/>
     <w:tmpl w:val="7660D0D6"/>
@@ -4501,7 +4835,7 @@
       </w:pPr>
     </w:lvl>
   </w:abstractNum>
-  <w:abstractNum w:abstractNumId="11">
+  <w:abstractNum w:abstractNumId="12">
     <w:nsid w:val="3A4E07A3"/>
     <w:multiLevelType w:val="hybridMultilevel"/>
     <w:tmpl w:val="5492C828"/>
@@ -4587,7 +4921,7 @@
       </w:pPr>
     </w:lvl>
   </w:abstractNum>
-  <w:abstractNum w:abstractNumId="12">
+  <w:abstractNum w:abstractNumId="13">
     <w:nsid w:val="3F0E2FE0"/>
     <w:multiLevelType w:val="hybridMultilevel"/>
     <w:tmpl w:val="7660D0D6"/>
@@ -4676,7 +5010,7 @@
       </w:pPr>
     </w:lvl>
   </w:abstractNum>
-  <w:abstractNum w:abstractNumId="13">
+  <w:abstractNum w:abstractNumId="14">
     <w:nsid w:val="55306C34"/>
     <w:multiLevelType w:val="hybridMultilevel"/>
     <w:tmpl w:val="788893D0"/>
@@ -4765,10 +5099,10 @@
       </w:pPr>
     </w:lvl>
   </w:abstractNum>
-  <w:abstractNum w:abstractNumId="14">
+  <w:abstractNum w:abstractNumId="15">
     <w:nsid w:val="58D23FBC"/>
     <w:multiLevelType w:val="hybridMultilevel"/>
-    <w:tmpl w:val="885EF1A2"/>
+    <w:tmpl w:val="AA82B522"/>
     <w:lvl w:ilvl="0" w:tplc="040C000F">
       <w:start w:val="1"/>
       <w:numFmt w:val="decimal"/>
@@ -4851,7 +5185,93 @@
       </w:pPr>
     </w:lvl>
   </w:abstractNum>
-  <w:abstractNum w:abstractNumId="15">
+  <w:abstractNum w:abstractNumId="16">
+    <w:nsid w:val="59B12089"/>
+    <w:multiLevelType w:val="multilevel"/>
+    <w:tmpl w:val="885EF1A2"/>
+    <w:lvl w:ilvl="0">
+      <w:start w:val="1"/>
+      <w:numFmt w:val="decimal"/>
+      <w:lvlText w:val="%1."/>
+      <w:lvlJc w:val="left"/>
+      <w:pPr>
+        <w:ind w:left="720" w:hanging="360"/>
+      </w:pPr>
+    </w:lvl>
+    <w:lvl w:ilvl="1">
+      <w:start w:val="1"/>
+      <w:numFmt w:val="lowerLetter"/>
+      <w:lvlText w:val="%2."/>
+      <w:lvlJc w:val="left"/>
+      <w:pPr>
+        <w:ind w:left="1440" w:hanging="360"/>
+      </w:pPr>
+    </w:lvl>
+    <w:lvl w:ilvl="2">
+      <w:start w:val="1"/>
+      <w:numFmt w:val="lowerRoman"/>
+      <w:lvlText w:val="%3."/>
+      <w:lvlJc w:val="right"/>
+      <w:pPr>
+        <w:ind w:left="2160" w:hanging="180"/>
+      </w:pPr>
+    </w:lvl>
+    <w:lvl w:ilvl="3">
+      <w:start w:val="1"/>
+      <w:numFmt w:val="decimal"/>
+      <w:lvlText w:val="%4."/>
+      <w:lvlJc w:val="left"/>
+      <w:pPr>
+        <w:ind w:left="2880" w:hanging="360"/>
+      </w:pPr>
+    </w:lvl>
+    <w:lvl w:ilvl="4">
+      <w:start w:val="1"/>
+      <w:numFmt w:val="lowerLetter"/>
+      <w:lvlText w:val="%5."/>
+      <w:lvlJc w:val="left"/>
+      <w:pPr>
+        <w:ind w:left="3600" w:hanging="360"/>
+      </w:pPr>
+    </w:lvl>
+    <w:lvl w:ilvl="5">
+      <w:start w:val="1"/>
+      <w:numFmt w:val="lowerRoman"/>
+      <w:lvlText w:val="%6."/>
+      <w:lvlJc w:val="right"/>
+      <w:pPr>
+        <w:ind w:left="4320" w:hanging="180"/>
+      </w:pPr>
+    </w:lvl>
+    <w:lvl w:ilvl="6">
+      <w:start w:val="1"/>
+      <w:numFmt w:val="decimal"/>
+      <w:lvlText w:val="%7."/>
+      <w:lvlJc w:val="left"/>
+      <w:pPr>
+        <w:ind w:left="5040" w:hanging="360"/>
+      </w:pPr>
+    </w:lvl>
+    <w:lvl w:ilvl="7">
+      <w:start w:val="1"/>
+      <w:numFmt w:val="lowerLetter"/>
+      <w:lvlText w:val="%8."/>
+      <w:lvlJc w:val="left"/>
+      <w:pPr>
+        <w:ind w:left="5760" w:hanging="360"/>
+      </w:pPr>
+    </w:lvl>
+    <w:lvl w:ilvl="8">
+      <w:start w:val="1"/>
+      <w:numFmt w:val="lowerRoman"/>
+      <w:lvlText w:val="%9."/>
+      <w:lvlJc w:val="right"/>
+      <w:pPr>
+        <w:ind w:left="6480" w:hanging="180"/>
+      </w:pPr>
+    </w:lvl>
+  </w:abstractNum>
+  <w:abstractNum w:abstractNumId="17">
     <w:nsid w:val="5EC621FC"/>
     <w:multiLevelType w:val="hybridMultilevel"/>
     <w:tmpl w:val="9AD215B0"/>
@@ -4940,7 +5360,7 @@
       </w:pPr>
     </w:lvl>
   </w:abstractNum>
-  <w:abstractNum w:abstractNumId="16">
+  <w:abstractNum w:abstractNumId="18">
     <w:nsid w:val="6B903E45"/>
     <w:multiLevelType w:val="hybridMultilevel"/>
     <w:tmpl w:val="4BE04C48"/>
@@ -5053,7 +5473,7 @@
       </w:rPr>
     </w:lvl>
   </w:abstractNum>
-  <w:abstractNum w:abstractNumId="17">
+  <w:abstractNum w:abstractNumId="19">
     <w:nsid w:val="6CAF52D2"/>
     <w:multiLevelType w:val="hybridMultilevel"/>
     <w:tmpl w:val="7660D0D6"/>
@@ -5142,7 +5562,7 @@
       </w:pPr>
     </w:lvl>
   </w:abstractNum>
-  <w:abstractNum w:abstractNumId="18">
+  <w:abstractNum w:abstractNumId="20">
     <w:nsid w:val="7C203A1F"/>
     <w:multiLevelType w:val="hybridMultilevel"/>
     <w:tmpl w:val="E0907232"/>
@@ -5271,13 +5691,13 @@
     <w:abstractNumId w:val="9"/>
   </w:num>
   <w:num w:numId="6">
-    <w:abstractNumId w:val="12"/>
+    <w:abstractNumId w:val="13"/>
   </w:num>
   <w:num w:numId="7">
-    <w:abstractNumId w:val="17"/>
+    <w:abstractNumId w:val="19"/>
   </w:num>
   <w:num w:numId="8">
-    <w:abstractNumId w:val="10"/>
+    <w:abstractNumId w:val="11"/>
   </w:num>
   <w:num w:numId="9">
     <w:abstractNumId w:val="8"/>
@@ -5289,16 +5709,16 @@
     <w:abstractNumId w:val="5"/>
   </w:num>
   <w:num w:numId="12">
-    <w:abstractNumId w:val="15"/>
+    <w:abstractNumId w:val="17"/>
   </w:num>
   <w:num w:numId="13">
-    <w:abstractNumId w:val="18"/>
+    <w:abstractNumId w:val="20"/>
   </w:num>
   <w:num w:numId="14">
     <w:abstractNumId w:val="4"/>
   </w:num>
   <w:num w:numId="15">
-    <w:abstractNumId w:val="13"/>
+    <w:abstractNumId w:val="14"/>
   </w:num>
   <w:num w:numId="16">
     <w:abstractNumId w:val="9"/>
@@ -5325,16 +5745,22 @@
     <w:abstractNumId w:val="0"/>
   </w:num>
   <w:num w:numId="24">
-    <w:abstractNumId w:val="16"/>
+    <w:abstractNumId w:val="18"/>
   </w:num>
   <w:num w:numId="25">
     <w:abstractNumId w:val="2"/>
   </w:num>
   <w:num w:numId="26">
-    <w:abstractNumId w:val="11"/>
+    <w:abstractNumId w:val="12"/>
   </w:num>
   <w:num w:numId="27">
-    <w:abstractNumId w:val="14"/>
+    <w:abstractNumId w:val="15"/>
+  </w:num>
+  <w:num w:numId="28">
+    <w:abstractNumId w:val="10"/>
+  </w:num>
+  <w:num w:numId="29">
+    <w:abstractNumId w:val="16"/>
   </w:num>
   <w:numIdMacAtCleanup w:val="2"/>
 </w:numbering>
@@ -5734,6 +6160,7 @@
   <w:style w:type="paragraph" w:styleId="Pieddepage">
     <w:name w:val="footer"/>
     <w:basedOn w:val="Normal"/>
+    <w:link w:val="PieddepageCar"/>
     <w:rsid w:val="00A02670"/>
     <w:pPr>
       <w:tabs>
@@ -6161,6 +6588,17 @@
       <w:sz w:val="16"/>
       <w:szCs w:val="16"/>
       <w:lang w:val="fr-FR" w:eastAsia="fr-FR"/>
+    </w:rPr>
+  </w:style>
+  <w:style w:type="character" w:customStyle="1" w:styleId="PieddepageCar">
+    <w:name w:val="Pied de page Car"/>
+    <w:basedOn w:val="Policepardfaut"/>
+    <w:link w:val="Pieddepage"/>
+    <w:rsid w:val="00E542BA"/>
+    <w:rPr>
+      <w:rFonts w:ascii="Arial" w:hAnsi="Arial"/>
+      <w:sz w:val="22"/>
+      <w:szCs w:val="22"/>
     </w:rPr>
   </w:style>
 </w:styles>
@@ -6560,6 +6998,7 @@
   <w:style w:type="paragraph" w:styleId="Pieddepage">
     <w:name w:val="footer"/>
     <w:basedOn w:val="Normal"/>
+    <w:link w:val="PieddepageCar"/>
     <w:rsid w:val="00A02670"/>
     <w:pPr>
       <w:tabs>
@@ -6987,6 +7426,17 @@
       <w:sz w:val="16"/>
       <w:szCs w:val="16"/>
       <w:lang w:val="fr-FR" w:eastAsia="fr-FR"/>
+    </w:rPr>
+  </w:style>
+  <w:style w:type="character" w:customStyle="1" w:styleId="PieddepageCar">
+    <w:name w:val="Pied de page Car"/>
+    <w:basedOn w:val="Policepardfaut"/>
+    <w:link w:val="Pieddepage"/>
+    <w:rsid w:val="00E542BA"/>
+    <w:rPr>
+      <w:rFonts w:ascii="Arial" w:hAnsi="Arial"/>
+      <w:sz w:val="22"/>
+      <w:szCs w:val="22"/>
     </w:rPr>
   </w:style>
 </w:styles>

</xml_diff>

<commit_message>
correction otho, et ajout point d'évaluation + suppression du .doc
</commit_message>
<xml_diff>
--- a/docs/cdc_v1_gde.docx
+++ b/docs/cdc_v1_gde.docx
@@ -1476,7 +1476,19 @@
         <w:t>Le</w:t>
       </w:r>
       <w:r>
-        <w:t xml:space="preserve"> projet est décris par les « User stories » ou « Demande utilisateur » ci-dessous. Celles-ci ont été rédigée en anglais mais peuvent être traduite sur demande.</w:t>
+        <w:t xml:space="preserve"> projet est décris par les « User stories » ou « Demande utilisateur » ci-dessous. Celles-ci ont été rédigée</w:t>
+      </w:r>
+      <w:r>
+        <w:t>s</w:t>
+      </w:r>
+      <w:r>
+        <w:t xml:space="preserve"> en anglais mais peuvent être traduite</w:t>
+      </w:r>
+      <w:r>
+        <w:t>s</w:t>
+      </w:r>
+      <w:r>
+        <w:t xml:space="preserve"> sur demande.</w:t>
       </w:r>
     </w:p>
     <w:p>
@@ -1783,7 +1795,6 @@
         <w:rPr>
           <w:b/>
         </w:rPr>
-        <w:lastRenderedPageBreak/>
         <w:t>Demande secondaire (si le temps le permet)</w:t>
       </w:r>
     </w:p>
@@ -1928,12 +1939,7 @@
         <w:t>avoir un</w:t>
       </w:r>
       <w:r>
-        <w:t xml:space="preserve"> accès</w:t>
-      </w:r>
-      <w:bookmarkStart w:id="6" w:name="_GoBack"/>
-      <w:bookmarkEnd w:id="6"/>
-      <w:r>
-        <w:t>).</w:t>
+        <w:t xml:space="preserve"> accès).</w:t>
       </w:r>
     </w:p>
     <w:p>
@@ -2096,6 +2102,23 @@
             <w:r>
               <w:t> ;</w:t>
             </w:r>
+          </w:p>
+          <w:p>
+            <w:pPr>
+              <w:pStyle w:val="Corpsdetexte"/>
+              <w:numPr>
+                <w:ilvl w:val="0"/>
+                <w:numId w:val="2"/>
+              </w:numPr>
+              <w:spacing w:after="0"/>
+              <w:ind w:left="709" w:hanging="283"/>
+              <w:jc w:val="both"/>
+            </w:pPr>
+            <w:r>
+              <w:t>Respect de la méthodologie de travail et utilisation intelligente des milestones, tickets et du système de version.</w:t>
+            </w:r>
+            <w:bookmarkStart w:id="6" w:name="_GoBack"/>
+            <w:bookmarkEnd w:id="6"/>
           </w:p>
           <w:p>
             <w:pPr>
@@ -2671,7 +2694,7 @@
               <w:sz w:val="20"/>
               <w:szCs w:val="20"/>
             </w:rPr>
-            <w:t>2</w:t>
+            <w:t>1</w:t>
           </w:r>
           <w:r>
             <w:rPr>
@@ -2804,7 +2827,7 @@
       <mc:AlternateContent>
         <mc:Choice Requires="wps">
           <w:drawing>
-            <wp:anchor distT="0" distB="0" distL="114300" distR="114300" simplePos="0" relativeHeight="251657728" behindDoc="0" locked="0" layoutInCell="1" allowOverlap="1" wp14:anchorId="238BC4CE" wp14:editId="4409D7B2">
+            <wp:anchor distT="0" distB="0" distL="114300" distR="114300" simplePos="0" relativeHeight="251657728" behindDoc="0" locked="0" layoutInCell="1" allowOverlap="1" wp14:anchorId="7A050548" wp14:editId="2DA89DE8">
               <wp:simplePos x="0" y="0"/>
               <wp:positionH relativeFrom="column">
                 <wp:posOffset>-6350</wp:posOffset>
@@ -3099,7 +3122,7 @@
         <w:snapToGrid w:val="0"/>
         <w:sz w:val="12"/>
       </w:rPr>
-      <w:t>00:21</w:t>
+      <w:t>09:42</w:t>
     </w:r>
     <w:r>
       <w:rPr>
@@ -3480,7 +3503,7 @@
         <v:path o:extrusionok="f" gradientshapeok="t" o:connecttype="rect"/>
         <o:lock v:ext="edit" aspectratio="t"/>
       </v:shapetype>
-      <v:shape id="_x0000_i1035" type="#_x0000_t75" style="width:12pt;height:13pt" o:bullet="t">
+      <v:shape id="_x0000_i1026" type="#_x0000_t75" style="width:12pt;height:13pt" o:bullet="t">
         <v:imagedata r:id="rId1" o:title="BD21302_"/>
       </v:shape>
     </w:pict>
@@ -3488,7 +3511,7 @@
   <w:abstractNum w:abstractNumId="0">
     <w:nsid w:val="FFFFFF1D"/>
     <w:multiLevelType w:val="multilevel"/>
-    <w:tmpl w:val="AC9A1184"/>
+    <w:tmpl w:val="176259FC"/>
     <w:lvl w:ilvl="0">
       <w:start w:val="1"/>
       <w:numFmt w:val="bullet"/>
@@ -6123,6 +6146,7 @@
   <w:style w:type="character" w:default="1" w:styleId="Policepardfaut">
     <w:name w:val="Default Paragraph Font"/>
     <w:uiPriority w:val="1"/>
+    <w:semiHidden/>
     <w:unhideWhenUsed/>
   </w:style>
   <w:style w:type="table" w:default="1" w:styleId="TableauNormal">
@@ -6961,6 +6985,7 @@
   <w:style w:type="character" w:default="1" w:styleId="Policepardfaut">
     <w:name w:val="Default Paragraph Font"/>
     <w:uiPriority w:val="1"/>
+    <w:semiHidden/>
     <w:unhideWhenUsed/>
   </w:style>
   <w:style w:type="table" w:default="1" w:styleId="TableauNormal">

</xml_diff>

<commit_message>
CDC: small modification - version sent.
</commit_message>
<xml_diff>
--- a/docs/cdc_v1_gde.docx
+++ b/docs/cdc_v1_gde.docx
@@ -697,6 +697,14 @@
                 <w:szCs w:val="28"/>
               </w:rPr>
             </w:pPr>
+            <w:r>
+              <w:rPr>
+                <w:rFonts w:ascii="Calibri" w:hAnsi="Calibri" w:cs="Helv"/>
+                <w:sz w:val="28"/>
+                <w:szCs w:val="28"/>
+              </w:rPr>
+              <w:t>Février – mars 2012</w:t>
+            </w:r>
           </w:p>
         </w:tc>
       </w:tr>
@@ -807,7 +815,7 @@
                 <w:sz w:val="28"/>
                 <w:szCs w:val="28"/>
               </w:rPr>
-              <w:t>120h ? / 3 semaines ?</w:t>
+              <w:t>~ 100h</w:t>
             </w:r>
           </w:p>
         </w:tc>
@@ -1795,6 +1803,7 @@
         <w:rPr>
           <w:b/>
         </w:rPr>
+        <w:lastRenderedPageBreak/>
         <w:t>Demande secondaire (si le temps le permet)</w:t>
       </w:r>
     </w:p>
@@ -2020,7 +2029,15 @@
         <w:ind w:left="426"/>
       </w:pPr>
       <w:r>
-        <w:t>Le projet est disponible sur la plateforme Github (accès privé pour le moment) et est disponible à l’adresse suivante :</w:t>
+        <w:t>Le projet est disponible sur la plateforme Github (accès privé pour le moment</w:t>
+      </w:r>
+      <w:r>
+        <w:t> ; contactez-nous pour un accès</w:t>
+      </w:r>
+      <w:bookmarkStart w:id="6" w:name="_GoBack"/>
+      <w:bookmarkEnd w:id="6"/>
+      <w:r>
+        <w:t>) et est disponible à l’adresse suivante :</w:t>
       </w:r>
     </w:p>
     <w:p>
@@ -2117,8 +2134,6 @@
             <w:r>
               <w:t>Respect de la méthodologie de travail et utilisation intelligente des milestones, tickets et du système de version.</w:t>
             </w:r>
-            <w:bookmarkStart w:id="6" w:name="_GoBack"/>
-            <w:bookmarkEnd w:id="6"/>
           </w:p>
           <w:p>
             <w:pPr>
@@ -2827,7 +2842,7 @@
       <mc:AlternateContent>
         <mc:Choice Requires="wps">
           <w:drawing>
-            <wp:anchor distT="0" distB="0" distL="114300" distR="114300" simplePos="0" relativeHeight="251657728" behindDoc="0" locked="0" layoutInCell="1" allowOverlap="1" wp14:anchorId="7A050548" wp14:editId="2DA89DE8">
+            <wp:anchor distT="0" distB="0" distL="114300" distR="114300" simplePos="0" relativeHeight="251657728" behindDoc="0" locked="0" layoutInCell="1" allowOverlap="1" wp14:anchorId="6312FB4D" wp14:editId="6A3FB3A1">
               <wp:simplePos x="0" y="0"/>
               <wp:positionH relativeFrom="column">
                 <wp:posOffset>-6350</wp:posOffset>
@@ -2954,7 +2969,7 @@
         <w:snapToGrid w:val="0"/>
         <w:sz w:val="12"/>
       </w:rPr>
-      <w:t>K:\Maitres-Seul\Enseignement\PROJ\TPI\2009-2010\cdc.docx</w:t>
+      <w:t>Macintosh HD:Users:gde:Documents:Antistatique:projets:ohtannenbaum:docs:cdc_v1_gde.docx</w:t>
     </w:r>
     <w:r>
       <w:rPr>
@@ -3122,7 +3137,7 @@
         <w:snapToGrid w:val="0"/>
         <w:sz w:val="12"/>
       </w:rPr>
-      <w:t>09:42</w:t>
+      <w:t>23:38</w:t>
     </w:r>
     <w:r>
       <w:rPr>
@@ -3281,7 +3296,7 @@
         <w:snapToGrid w:val="0"/>
         <w:sz w:val="12"/>
       </w:rPr>
-      <w:t>2</w:t>
+      <w:t>3</w:t>
     </w:r>
     <w:r>
       <w:rPr>
@@ -3511,7 +3526,7 @@
   <w:abstractNum w:abstractNumId="0">
     <w:nsid w:val="FFFFFF1D"/>
     <w:multiLevelType w:val="multilevel"/>
-    <w:tmpl w:val="176259FC"/>
+    <w:tmpl w:val="0192B072"/>
     <w:lvl w:ilvl="0">
       <w:start w:val="1"/>
       <w:numFmt w:val="bullet"/>

</xml_diff>

<commit_message>
ajout wireframe et modification CDC
</commit_message>
<xml_diff>
--- a/docs/cdc_v1_gde.docx
+++ b/docs/cdc_v1_gde.docx
@@ -1656,10 +1656,7 @@
         <w:ind w:left="850" w:hanging="357"/>
       </w:pPr>
       <w:r>
-        <w:rPr>
-          <w:bCs/>
-        </w:rPr>
-        <w:t>AS AN orga I WANT TO add myself (defined by my name and my mail or mobile number) to the circle ON THE app IN ORDER TO be able to create a circle.</w:t>
+        <w:t>AS AN orga I WANT TO create a lottery and directly add a title to it ON THE app IN ORDER TO start adding participant.</w:t>
       </w:r>
     </w:p>
     <w:p>
@@ -1673,7 +1670,7 @@
         <w:ind w:left="850" w:hanging="357"/>
       </w:pPr>
       <w:r>
-        <w:t>AS AN orga I WANT TO create a lottery and directly add a title to it ON THE app IN ORDER TO start adding participant.</w:t>
+        <w:t>AS AN orga I WANT TO add a participant (defined by a name and email or mobile number) ON THE app in order to add him in the circle.</w:t>
       </w:r>
     </w:p>
     <w:p>
@@ -1687,7 +1684,10 @@
         <w:ind w:left="850" w:hanging="357"/>
       </w:pPr>
       <w:r>
-        <w:t>AS AN orga I WANT TO add a participant (defined by a name and email or mobile number) ON THE app in order to add him in the circle.</w:t>
+        <w:rPr>
+          <w:bCs/>
+        </w:rPr>
+        <w:t>AS AN orga I WANT TO add a participant from my phone address book ON THE app in order to add him in the circle.</w:t>
       </w:r>
     </w:p>
     <w:p>
@@ -1701,10 +1701,7 @@
         <w:ind w:left="850" w:hanging="357"/>
       </w:pPr>
       <w:r>
-        <w:rPr>
-          <w:bCs/>
-        </w:rPr>
-        <w:t>AS AN orga I WANT TO add a participant from my phone address book ON THE app in order to add him in the circle.</w:t>
+        <w:t>AS AN orga I WANT TO choose by each medium (email or sms) a specific participant will be notified ON THE app IN ORDER TO have the possibility to choose the preferred way to communicate with him.</w:t>
       </w:r>
     </w:p>
     <w:p>
@@ -1718,7 +1715,7 @@
         <w:ind w:left="850" w:hanging="357"/>
       </w:pPr>
       <w:r>
-        <w:t>AS AN orga I WANT TO choose by each medium (email or sms) a specific participant will be notified ON THE app IN ORDER TO have the possibility to choose the preferred way to communicate with him.</w:t>
+        <w:t>AS AN orga I WANT TO do the draw (the random sorting) ON THE app IN ORDER TO send notifications.</w:t>
       </w:r>
     </w:p>
     <w:p>
@@ -1732,7 +1729,10 @@
         <w:ind w:left="850" w:hanging="357"/>
       </w:pPr>
       <w:r>
-        <w:t>AS AN orga I WANT TO do the draw (the random sorting) ON THE app IN ORDER TO send notifications.</w:t>
+        <w:rPr>
+          <w:bCs/>
+        </w:rPr>
+        <w:t>AS A participant I WANT TO be notified by sms or by mail IN ORDER TO know in which lottery title I have to give a present to whom.</w:t>
       </w:r>
     </w:p>
     <w:p>
@@ -1746,23 +1746,6 @@
         <w:ind w:left="850" w:hanging="357"/>
       </w:pPr>
       <w:r>
-        <w:rPr>
-          <w:bCs/>
-        </w:rPr>
-        <w:t>AS A participant I WANT TO be notified by sms or by mail IN ORDER TO know in which lottery title I have to give a present to whom.</w:t>
-      </w:r>
-    </w:p>
-    <w:p>
-      <w:pPr>
-        <w:pStyle w:val="Pieddepage"/>
-        <w:numPr>
-          <w:ilvl w:val="0"/>
-          <w:numId w:val="27"/>
-        </w:numPr>
-        <w:spacing w:before="120" w:after="120"/>
-        <w:ind w:left="850" w:hanging="357"/>
-      </w:pPr>
-      <w:r>
         <w:t>AS A participant I WANT TO know who is the orga of the lottery on my SMS or email IN ORDER TO contact him.</w:t>
       </w:r>
     </w:p>
@@ -1786,8 +1769,20 @@
         <w:spacing w:before="120" w:after="120"/>
         <w:ind w:left="850"/>
       </w:pPr>
-      <w:bookmarkStart w:id="4" w:name="_GoBack"/>
-      <w:bookmarkEnd w:id="4"/>
+    </w:p>
+    <w:p>
+      <w:pPr>
+        <w:pStyle w:val="Pieddepage"/>
+        <w:spacing w:before="120" w:after="120"/>
+        <w:ind w:left="850"/>
+      </w:pPr>
+    </w:p>
+    <w:p>
+      <w:pPr>
+        <w:pStyle w:val="Pieddepage"/>
+        <w:spacing w:before="120" w:after="120"/>
+        <w:ind w:left="850"/>
+      </w:pPr>
     </w:p>
     <w:p>
       <w:pPr>
@@ -1885,8 +1880,13 @@
         <w:ind w:left="851"/>
       </w:pPr>
       <w:r>
-        <w:t>AS AN orga I WANT TO exclude a lucky human for a specific participant IN ORDER TO have the possibility to exclude a participant to be an angel of a specified other participant</w:t>
-      </w:r>
+        <w:t xml:space="preserve">AS AN orga I WANT TO exclude a lucky human for a specific participant IN ORDER TO have the possibility to </w:t>
+      </w:r>
+      <w:bookmarkStart w:id="4" w:name="_GoBack"/>
+      <w:r>
+        <w:t>exclude a participant to be an angel of a specified other participant</w:t>
+      </w:r>
+      <w:bookmarkEnd w:id="4"/>
     </w:p>
     <w:p>
       <w:pPr>
@@ -2230,6 +2230,7 @@
         <w:keepLines/>
       </w:pPr>
       <w:r>
+        <w:lastRenderedPageBreak/>
         <w:t>V</w:t>
       </w:r>
       <w:r>
@@ -2873,7 +2874,7 @@
       <mc:AlternateContent>
         <mc:Choice Requires="wps">
           <w:drawing>
-            <wp:anchor distT="0" distB="0" distL="114300" distR="114300" simplePos="0" relativeHeight="251657728" behindDoc="0" locked="0" layoutInCell="1" allowOverlap="1" wp14:anchorId="73FA9267" wp14:editId="6ECF62D7">
+            <wp:anchor distT="0" distB="0" distL="114300" distR="114300" simplePos="0" relativeHeight="251657728" behindDoc="0" locked="0" layoutInCell="1" allowOverlap="1" wp14:anchorId="65CABA75" wp14:editId="2D600667">
               <wp:simplePos x="0" y="0"/>
               <wp:positionH relativeFrom="column">
                 <wp:posOffset>-6350</wp:posOffset>
@@ -3000,7 +3001,7 @@
         <w:snapToGrid w:val="0"/>
         <w:sz w:val="12"/>
       </w:rPr>
-      <w:t>Macintosh HD:Users:gde:Documents:Antistatique:projets:ohtannenbaum:docs:cdc_v1_gde.docx</w:t>
+      <w:t>Macintosh HD:Users:mfh:Documents:antistatique.net:opensource:ohtannenbaum:docs:cdc_v1_gde.docx</w:t>
     </w:r>
     <w:r>
       <w:rPr>
@@ -3168,7 +3169,7 @@
         <w:snapToGrid w:val="0"/>
         <w:sz w:val="12"/>
       </w:rPr>
-      <w:t>14:37</w:t>
+      <w:t>16:34</w:t>
     </w:r>
     <w:r>
       <w:rPr>
@@ -3327,7 +3328,7 @@
         <w:snapToGrid w:val="0"/>
         <w:sz w:val="12"/>
       </w:rPr>
-      <w:t>3</w:t>
+      <w:t>4</w:t>
     </w:r>
     <w:r>
       <w:rPr>
@@ -3557,7 +3558,7 @@
   <w:abstractNum w:abstractNumId="0">
     <w:nsid w:val="FFFFFF1D"/>
     <w:multiLevelType w:val="multilevel"/>
-    <w:tmpl w:val="424E1CDC"/>
+    <w:tmpl w:val="492C75A0"/>
     <w:lvl w:ilvl="0">
       <w:start w:val="1"/>
       <w:numFmt w:val="bullet"/>

</xml_diff>

<commit_message>
CDC mis à jour: - correction des 120h - ajout des contacts des experts - date fixée - Correction materiel fourni: Smartphone Android (au lieu de iPhone)
</commit_message>
<xml_diff>
--- a/docs/cdc_v1_gde.docx
+++ b/docs/cdc_v1_gde.docx
@@ -173,6 +173,12 @@
                 <w:rFonts w:ascii="ETML" w:hAnsi="ETML"/>
               </w:rPr>
             </w:pPr>
+            <w:r>
+              <w:rPr>
+                <w:rFonts w:ascii="ETML" w:hAnsi="ETML"/>
+              </w:rPr>
+              <w:t>Antistatique.net Sàrl, Rue de Sébeillon 9b, Lausanne</w:t>
+            </w:r>
           </w:p>
         </w:tc>
       </w:tr>
@@ -399,6 +405,9 @@
             <w:pPr>
               <w:pStyle w:val="NOM"/>
             </w:pPr>
+            <w:r>
+              <w:t>Gruaz</w:t>
+            </w:r>
           </w:p>
         </w:tc>
         <w:tc>
@@ -417,6 +426,9 @@
             </w:r>
             <w:r>
               <w:tab/>
+            </w:r>
+            <w:r>
+              <w:t>Gilbert</w:t>
             </w:r>
           </w:p>
         </w:tc>
@@ -464,6 +476,12 @@
               </w:rPr>
               <w:t xml:space="preserve">: </w:t>
             </w:r>
+            <w:r>
+              <w:rPr>
+                <w:rStyle w:val="CorpsdetexteCar"/>
+              </w:rPr>
+              <w:t>gilbert.gruaz@vd.educanet2.ch</w:t>
+            </w:r>
           </w:p>
         </w:tc>
         <w:tc>
@@ -482,6 +500,9 @@
             </w:r>
             <w:r>
               <w:t>:</w:t>
+            </w:r>
+            <w:r>
+              <w:t xml:space="preserve"> 021 316 02 69</w:t>
             </w:r>
           </w:p>
         </w:tc>
@@ -539,6 +560,15 @@
             <w:pPr>
               <w:pStyle w:val="NOM"/>
             </w:pPr>
+            <w:r>
+              <w:rPr>
+                <w:rFonts w:cs="Arial"/>
+                <w:color w:val="00134F"/>
+                <w:sz w:val="26"/>
+                <w:szCs w:val="26"/>
+              </w:rPr>
+              <w:t>MONTEMAYOR</w:t>
+            </w:r>
           </w:p>
         </w:tc>
         <w:tc>
@@ -557,6 +587,15 @@
             </w:r>
             <w:r>
               <w:tab/>
+            </w:r>
+            <w:r>
+              <w:rPr>
+                <w:rFonts w:cs="Arial"/>
+                <w:color w:val="00134F"/>
+                <w:sz w:val="26"/>
+                <w:szCs w:val="26"/>
+              </w:rPr>
+              <w:t>Ernesto</w:t>
             </w:r>
           </w:p>
         </w:tc>
@@ -607,6 +646,15 @@
               </w:rPr>
               <w:t xml:space="preserve">: </w:t>
             </w:r>
+            <w:hyperlink r:id="rId8" w:history="1">
+              <w:r>
+                <w:rPr>
+                  <w:rStyle w:val="Lienhypertexte"/>
+                  <w:sz w:val="22"/>
+                </w:rPr>
+                <w:t>ernesto@bati-technologie.ch</w:t>
+              </w:r>
+            </w:hyperlink>
           </w:p>
         </w:tc>
         <w:tc>
@@ -625,6 +673,9 @@
             </w:r>
             <w:r>
               <w:t>:</w:t>
+            </w:r>
+            <w:r>
+              <w:t>+41 79 606 33 28</w:t>
             </w:r>
           </w:p>
         </w:tc>
@@ -703,7 +754,31 @@
                 <w:sz w:val="28"/>
                 <w:szCs w:val="28"/>
               </w:rPr>
-              <w:t>Février – mars 2012</w:t>
+              <w:t xml:space="preserve">13 </w:t>
+            </w:r>
+            <w:r>
+              <w:rPr>
+                <w:rFonts w:ascii="Calibri" w:hAnsi="Calibri" w:cs="Helv"/>
+                <w:sz w:val="28"/>
+                <w:szCs w:val="28"/>
+              </w:rPr>
+              <w:t xml:space="preserve">Février – </w:t>
+            </w:r>
+            <w:r>
+              <w:rPr>
+                <w:rFonts w:ascii="Calibri" w:hAnsi="Calibri" w:cs="Helv"/>
+                <w:sz w:val="28"/>
+                <w:szCs w:val="28"/>
+              </w:rPr>
+              <w:t xml:space="preserve">2 </w:t>
+            </w:r>
+            <w:r>
+              <w:rPr>
+                <w:rFonts w:ascii="Calibri" w:hAnsi="Calibri" w:cs="Helv"/>
+                <w:sz w:val="28"/>
+                <w:szCs w:val="28"/>
+              </w:rPr>
+              <w:t>mars 2012</w:t>
             </w:r>
           </w:p>
         </w:tc>
@@ -757,6 +832,14 @@
                 <w:szCs w:val="28"/>
               </w:rPr>
             </w:pPr>
+            <w:r>
+              <w:rPr>
+                <w:rFonts w:ascii="Calibri" w:hAnsi="Calibri" w:cs="Arial"/>
+                <w:sz w:val="28"/>
+                <w:szCs w:val="28"/>
+              </w:rPr>
+              <w:t>9h – 12h, 13h – 18h</w:t>
+            </w:r>
           </w:p>
         </w:tc>
       </w:tr>
@@ -809,13 +892,23 @@
                 <w:szCs w:val="28"/>
               </w:rPr>
             </w:pPr>
+            <w:bookmarkStart w:id="0" w:name="_GoBack"/>
+            <w:bookmarkEnd w:id="0"/>
             <w:r>
               <w:rPr>
                 <w:rFonts w:ascii="Calibri" w:hAnsi="Calibri" w:cs="Arial"/>
                 <w:sz w:val="28"/>
                 <w:szCs w:val="28"/>
               </w:rPr>
-              <w:t>~ 100h</w:t>
+              <w:t>12</w:t>
+            </w:r>
+            <w:r>
+              <w:rPr>
+                <w:rFonts w:ascii="Calibri" w:hAnsi="Calibri" w:cs="Arial"/>
+                <w:sz w:val="28"/>
+                <w:szCs w:val="28"/>
+              </w:rPr>
+              <w:t>0h</w:t>
             </w:r>
           </w:p>
         </w:tc>
@@ -856,13 +949,13 @@
       <w:r>
         <w:t xml:space="preserve"> </w:t>
       </w:r>
-      <w:bookmarkStart w:id="0" w:name="OLE_LINK1"/>
-      <w:bookmarkStart w:id="1" w:name="OLE_LINK2"/>
+      <w:bookmarkStart w:id="1" w:name="OLE_LINK1"/>
+      <w:bookmarkStart w:id="2" w:name="OLE_LINK2"/>
       <w:r>
         <w:t xml:space="preserve">candidat </w:t>
       </w:r>
-      <w:bookmarkEnd w:id="0"/>
       <w:bookmarkEnd w:id="1"/>
+      <w:bookmarkEnd w:id="2"/>
       <w:r>
         <w:t xml:space="preserve">réalise un travail personnel sur la base d'un cahier des charges reçu le </w:t>
       </w:r>
@@ -1197,7 +1290,7 @@
             <w:r>
               <w:t xml:space="preserve">: </w:t>
             </w:r>
-            <w:hyperlink r:id="rId8" w:history="1">
+            <w:hyperlink r:id="rId9" w:history="1">
               <w:r>
                 <w:rPr>
                   <w:rStyle w:val="Lienhypertexte"/>
@@ -1285,7 +1378,13 @@
               <w:t xml:space="preserve"> </w:t>
             </w:r>
             <w:r>
-              <w:t>(iPhone)</w:t>
+              <w:t>(</w:t>
+            </w:r>
+            <w:r>
+              <w:t>Android</w:t>
+            </w:r>
+            <w:r>
+              <w:t>)</w:t>
             </w:r>
           </w:p>
           <w:p>
@@ -1371,8 +1470,8 @@
               <w:spacing w:after="0"/>
               <w:ind w:left="426"/>
             </w:pPr>
-            <w:bookmarkStart w:id="2" w:name="OLE_LINK3"/>
-            <w:bookmarkStart w:id="3" w:name="OLE_LINK4"/>
+            <w:bookmarkStart w:id="3" w:name="OLE_LINK3"/>
+            <w:bookmarkStart w:id="4" w:name="OLE_LINK4"/>
             <w:r>
               <w:t>Les prérequis technologiques</w:t>
             </w:r>
@@ -1383,8 +1482,8 @@
               <w:t>:</w:t>
             </w:r>
           </w:p>
-          <w:bookmarkEnd w:id="2"/>
           <w:bookmarkEnd w:id="3"/>
+          <w:bookmarkEnd w:id="4"/>
           <w:p>
             <w:pPr>
               <w:pStyle w:val="Corpsdetexte"/>
@@ -1880,13 +1979,8 @@
         <w:ind w:left="851"/>
       </w:pPr>
       <w:r>
-        <w:t xml:space="preserve">AS AN orga I WANT TO exclude a lucky human for a specific participant IN ORDER TO have the possibility to </w:t>
-      </w:r>
-      <w:bookmarkStart w:id="4" w:name="_GoBack"/>
-      <w:r>
-        <w:t>exclude a participant to be an angel of a specified other participant</w:t>
-      </w:r>
-      <w:bookmarkEnd w:id="4"/>
+        <w:t>AS AN orga I WANT TO exclude a lucky human for a specific participant IN ORDER TO have the possibility to exclude a participant to be an angel of a specified other participant</w:t>
+      </w:r>
     </w:p>
     <w:p>
       <w:pPr>
@@ -1929,7 +2023,7 @@
       <w:r>
         <w:t xml:space="preserve">Et plus ici </w:t>
       </w:r>
-      <w:hyperlink r:id="rId9" w:history="1">
+      <w:hyperlink r:id="rId10" w:history="1">
         <w:r>
           <w:rPr>
             <w:rStyle w:val="Lienhypertexte"/>
@@ -2041,7 +2135,7 @@
         <w:spacing w:after="0"/>
         <w:ind w:left="426"/>
       </w:pPr>
-      <w:hyperlink r:id="rId10" w:history="1">
+      <w:hyperlink r:id="rId11" w:history="1">
         <w:r>
           <w:rPr>
             <w:rStyle w:val="Lienhypertexte"/>
@@ -2230,7 +2324,6 @@
         <w:keepLines/>
       </w:pPr>
       <w:r>
-        <w:lastRenderedPageBreak/>
         <w:t>V</w:t>
       </w:r>
       <w:r>
@@ -2528,10 +2621,10 @@
       </w:pPr>
     </w:p>
     <w:sectPr>
-      <w:headerReference w:type="default" r:id="rId11"/>
-      <w:footerReference w:type="default" r:id="rId12"/>
-      <w:headerReference w:type="first" r:id="rId13"/>
-      <w:footerReference w:type="first" r:id="rId14"/>
+      <w:headerReference w:type="default" r:id="rId12"/>
+      <w:footerReference w:type="default" r:id="rId13"/>
+      <w:headerReference w:type="first" r:id="rId14"/>
+      <w:footerReference w:type="first" r:id="rId15"/>
       <w:pgSz w:w="11906" w:h="16838" w:code="9"/>
       <w:pgMar w:top="794" w:right="851" w:bottom="794" w:left="1134" w:header="567" w:footer="567" w:gutter="0"/>
       <w:cols w:space="720"/>
@@ -2741,7 +2834,7 @@
               <w:sz w:val="20"/>
               <w:szCs w:val="20"/>
             </w:rPr>
-            <w:t>2</w:t>
+            <w:t>1</w:t>
           </w:r>
           <w:r>
             <w:rPr>
@@ -2874,7 +2967,7 @@
       <mc:AlternateContent>
         <mc:Choice Requires="wps">
           <w:drawing>
-            <wp:anchor distT="0" distB="0" distL="114300" distR="114300" simplePos="0" relativeHeight="251657728" behindDoc="0" locked="0" layoutInCell="1" allowOverlap="1" wp14:anchorId="65CABA75" wp14:editId="2D600667">
+            <wp:anchor distT="0" distB="0" distL="114300" distR="114300" simplePos="0" relativeHeight="251657728" behindDoc="0" locked="0" layoutInCell="1" allowOverlap="1" wp14:anchorId="64E46C5D" wp14:editId="2A1E25C5">
               <wp:simplePos x="0" y="0"/>
               <wp:positionH relativeFrom="column">
                 <wp:posOffset>-6350</wp:posOffset>
@@ -3120,7 +3213,7 @@
         <w:snapToGrid w:val="0"/>
         <w:sz w:val="12"/>
       </w:rPr>
-      <w:t>10/02/2012</w:t>
+      <w:t>13/02/2012</w:t>
     </w:r>
     <w:r>
       <w:rPr>
@@ -3169,7 +3262,7 @@
         <w:snapToGrid w:val="0"/>
         <w:sz w:val="12"/>
       </w:rPr>
-      <w:t>16:34</w:t>
+      <w:t>10:23</w:t>
     </w:r>
     <w:r>
       <w:rPr>
@@ -3558,7 +3651,7 @@
   <w:abstractNum w:abstractNumId="0">
     <w:nsid w:val="FFFFFF1D"/>
     <w:multiLevelType w:val="multilevel"/>
-    <w:tmpl w:val="492C75A0"/>
+    <w:tmpl w:val="8B4C6838"/>
     <w:lvl w:ilvl="0">
       <w:start w:val="1"/>
       <w:numFmt w:val="bullet"/>
@@ -6193,7 +6286,6 @@
   <w:style w:type="character" w:default="1" w:styleId="Policepardfaut">
     <w:name w:val="Default Paragraph Font"/>
     <w:uiPriority w:val="1"/>
-    <w:semiHidden/>
     <w:unhideWhenUsed/>
   </w:style>
   <w:style w:type="table" w:default="1" w:styleId="TableauNormal">
@@ -7032,7 +7124,6 @@
   <w:style w:type="character" w:default="1" w:styleId="Policepardfaut">
     <w:name w:val="Default Paragraph Font"/>
     <w:uiPriority w:val="1"/>
-    <w:semiHidden/>
     <w:unhideWhenUsed/>
   </w:style>
   <w:style w:type="table" w:default="1" w:styleId="TableauNormal">

</xml_diff>